<commit_message>
initial commit version 3
</commit_message>
<xml_diff>
--- a/Assets/Web Dev Answers Q1-7.docx
+++ b/Assets/Web Dev Answers Q1-7.docx
@@ -132,16 +132,8 @@
         <w:rPr>
           <w:rFonts w:ascii="Gilroy Light" w:hAnsi="Gilroy Light"/>
         </w:rPr>
-        <w:t>Q1</w:t>
-      </w:r>
-      <w:proofErr w:type="gramStart"/>
-      <w:r>
-        <w:rPr>
-          <w:rFonts w:ascii="Gilroy Light" w:hAnsi="Gilroy Light"/>
-        </w:rPr>
-        <w:t xml:space="preserve">.  </w:t>
-      </w:r>
-      <w:proofErr w:type="gramEnd"/>
+        <w:t xml:space="preserve">Q1.  </w:t>
+      </w:r>
       <w:r>
         <w:rPr>
           <w:rFonts w:ascii="Gilroy Light" w:hAnsi="Gilroy Light"/>
@@ -195,27 +187,7 @@
           <w:sz w:val="24"/>
           <w:szCs w:val="24"/>
         </w:rPr>
-        <w:t xml:space="preserve">I used Trello, </w:t>
-      </w:r>
-      <w:proofErr w:type="gramStart"/>
-      <w:r>
-        <w:rPr>
-          <w:rFonts w:ascii="Arial" w:hAnsi="Arial" w:cs="Arial"/>
-          <w:color w:val="auto"/>
-          <w:sz w:val="24"/>
-          <w:szCs w:val="24"/>
-        </w:rPr>
-        <w:t>a</w:t>
-      </w:r>
-      <w:proofErr w:type="gramEnd"/>
-      <w:r>
-        <w:rPr>
-          <w:rFonts w:ascii="Arial" w:hAnsi="Arial" w:cs="Arial"/>
-          <w:color w:val="auto"/>
-          <w:sz w:val="24"/>
-          <w:szCs w:val="24"/>
-        </w:rPr>
-        <w:t xml:space="preserve"> online </w:t>
+        <w:t xml:space="preserve">I used Trello, a online </w:t>
       </w:r>
       <w:r>
         <w:rPr>
@@ -312,16 +284,8 @@
         <w:rPr>
           <w:rFonts w:ascii="Gilroy Light" w:hAnsi="Gilroy Light"/>
         </w:rPr>
-        <w:t>Q2</w:t>
-      </w:r>
-      <w:proofErr w:type="gramStart"/>
-      <w:r>
-        <w:rPr>
-          <w:rFonts w:ascii="Gilroy Light" w:hAnsi="Gilroy Light"/>
-        </w:rPr>
-        <w:t xml:space="preserve">.  </w:t>
-      </w:r>
-      <w:proofErr w:type="gramEnd"/>
+        <w:t xml:space="preserve">Q2.  </w:t>
+      </w:r>
       <w:r>
         <w:rPr>
           <w:rFonts w:ascii="Gilroy Light" w:hAnsi="Gilroy Light"/>
@@ -356,17 +320,15 @@
         </w:rPr>
         <w:t xml:space="preserve">To complete my </w:t>
       </w:r>
-      <w:proofErr w:type="gramStart"/>
-      <w:r>
-        <w:rPr>
-          <w:rFonts w:ascii="Arial" w:hAnsi="Arial" w:cs="Arial"/>
-          <w:color w:val="auto"/>
-          <w:sz w:val="24"/>
-          <w:szCs w:val="24"/>
-        </w:rPr>
-        <w:t>website</w:t>
-      </w:r>
-      <w:proofErr w:type="gramEnd"/>
+      <w:r>
+        <w:rPr>
+          <w:rFonts w:ascii="Arial" w:hAnsi="Arial" w:cs="Arial"/>
+          <w:color w:val="auto"/>
+          <w:sz w:val="24"/>
+          <w:szCs w:val="24"/>
+        </w:rPr>
+        <w:t>website,</w:t>
+      </w:r>
       <w:r>
         <w:rPr>
           <w:rFonts w:ascii="Arial" w:hAnsi="Arial" w:cs="Arial"/>
@@ -383,27 +345,61 @@
           <w:sz w:val="24"/>
           <w:szCs w:val="24"/>
         </w:rPr>
-        <w:t xml:space="preserve"> the Code Nation bootcamp Coding course. </w:t>
-      </w:r>
-      <w:proofErr w:type="gramStart"/>
-      <w:r>
-        <w:rPr>
-          <w:rFonts w:ascii="Arial" w:hAnsi="Arial" w:cs="Arial"/>
-          <w:color w:val="auto"/>
-          <w:sz w:val="24"/>
-          <w:szCs w:val="24"/>
-        </w:rPr>
-        <w:t>In particular what</w:t>
-      </w:r>
-      <w:proofErr w:type="gramEnd"/>
-      <w:r>
-        <w:rPr>
-          <w:rFonts w:ascii="Arial" w:hAnsi="Arial" w:cs="Arial"/>
-          <w:color w:val="auto"/>
-          <w:sz w:val="24"/>
-          <w:szCs w:val="24"/>
-        </w:rPr>
-        <w:t xml:space="preserve"> the Instructor Will had taught us, using HTML and CSS files in Visual Studio Code editor. </w:t>
+        <w:t xml:space="preserve"> the Code Nation bootcamp</w:t>
+      </w:r>
+      <w:r>
+        <w:rPr>
+          <w:rFonts w:ascii="Arial" w:hAnsi="Arial" w:cs="Arial"/>
+          <w:color w:val="auto"/>
+          <w:sz w:val="24"/>
+          <w:szCs w:val="24"/>
+        </w:rPr>
+        <w:t>,</w:t>
+      </w:r>
+      <w:r>
+        <w:rPr>
+          <w:rFonts w:ascii="Arial" w:hAnsi="Arial" w:cs="Arial"/>
+          <w:color w:val="auto"/>
+          <w:sz w:val="24"/>
+          <w:szCs w:val="24"/>
+        </w:rPr>
+        <w:t xml:space="preserve"> Coding course</w:t>
+      </w:r>
+      <w:r>
+        <w:rPr>
+          <w:rFonts w:ascii="Arial" w:hAnsi="Arial" w:cs="Arial"/>
+          <w:color w:val="auto"/>
+          <w:sz w:val="24"/>
+          <w:szCs w:val="24"/>
+        </w:rPr>
+        <w:t>,</w:t>
+      </w:r>
+      <w:r>
+        <w:rPr>
+          <w:rFonts w:ascii="Arial" w:hAnsi="Arial" w:cs="Arial"/>
+          <w:color w:val="auto"/>
+          <w:sz w:val="24"/>
+          <w:szCs w:val="24"/>
+        </w:rPr>
+        <w:t xml:space="preserve"> which my coding</w:t>
+      </w:r>
+      <w:r>
+        <w:rPr>
+          <w:rFonts w:ascii="Arial" w:hAnsi="Arial" w:cs="Arial"/>
+          <w:color w:val="auto"/>
+          <w:sz w:val="24"/>
+          <w:szCs w:val="24"/>
+        </w:rPr>
+        <w:t xml:space="preserve"> Instructor Will had taught </w:t>
+      </w:r>
+      <w:r>
+        <w:rPr>
+          <w:rFonts w:ascii="Arial" w:hAnsi="Arial" w:cs="Arial"/>
+          <w:color w:val="auto"/>
+          <w:sz w:val="24"/>
+          <w:szCs w:val="24"/>
+        </w:rPr>
+        <w:t>me.</w:t>
       </w:r>
       <w:r>
         <w:rPr>
@@ -414,6 +410,129 @@
         </w:rPr>
         <w:t xml:space="preserve"> </w:t>
       </w:r>
+      <w:r>
+        <w:rPr>
+          <w:rFonts w:ascii="Arial" w:hAnsi="Arial" w:cs="Arial"/>
+          <w:color w:val="auto"/>
+          <w:sz w:val="24"/>
+          <w:szCs w:val="24"/>
+        </w:rPr>
+        <w:t>U</w:t>
+      </w:r>
+      <w:r>
+        <w:rPr>
+          <w:rFonts w:ascii="Arial" w:hAnsi="Arial" w:cs="Arial"/>
+          <w:color w:val="auto"/>
+          <w:sz w:val="24"/>
+          <w:szCs w:val="24"/>
+        </w:rPr>
+        <w:t>sing HTML and CSS files in Visual Studio Code editor.</w:t>
+      </w:r>
+    </w:p>
+    <w:p>
+      <w:pPr>
+        <w:pStyle w:val="Body"/>
+        <w:jc w:val="both"/>
+        <w:rPr>
+          <w:rFonts w:ascii="Arial" w:hAnsi="Arial" w:cs="Arial"/>
+          <w:color w:val="auto"/>
+          <w:sz w:val="24"/>
+          <w:szCs w:val="24"/>
+        </w:rPr>
+      </w:pPr>
+      <w:r>
+        <w:rPr>
+          <w:rFonts w:ascii="Arial" w:hAnsi="Arial" w:cs="Arial"/>
+          <w:color w:val="auto"/>
+          <w:sz w:val="24"/>
+          <w:szCs w:val="24"/>
+        </w:rPr>
+        <w:t xml:space="preserve">For example, using flexboxes to change and align my text and images allowed me to adjust these files more effectively and make all the content on my website look more aesthetically pleasing. </w:t>
+      </w:r>
+    </w:p>
+    <w:p>
+      <w:pPr>
+        <w:pStyle w:val="Body"/>
+        <w:jc w:val="both"/>
+        <w:rPr>
+          <w:rFonts w:ascii="Arial" w:hAnsi="Arial" w:cs="Arial"/>
+          <w:color w:val="auto"/>
+          <w:sz w:val="24"/>
+          <w:szCs w:val="24"/>
+        </w:rPr>
+      </w:pPr>
+      <w:r>
+        <w:rPr>
+          <w:rFonts w:ascii="Arial" w:hAnsi="Arial" w:cs="Arial"/>
+          <w:color w:val="auto"/>
+          <w:sz w:val="24"/>
+          <w:szCs w:val="24"/>
+        </w:rPr>
+        <w:t xml:space="preserve">The most useful resources I used was of course the </w:t>
+      </w:r>
+      <w:r>
+        <w:rPr>
+          <w:rFonts w:ascii="Arial" w:hAnsi="Arial" w:cs="Arial"/>
+          <w:color w:val="auto"/>
+          <w:sz w:val="24"/>
+          <w:szCs w:val="24"/>
+        </w:rPr>
+        <w:t xml:space="preserve">limitless coding knowledge of my coding instructor Will, who have me advice on what to use in my HTML and CSS files. </w:t>
+      </w:r>
+    </w:p>
+    <w:p>
+      <w:pPr>
+        <w:pStyle w:val="Body"/>
+        <w:jc w:val="both"/>
+        <w:rPr>
+          <w:rFonts w:ascii="Arial" w:hAnsi="Arial" w:cs="Arial"/>
+          <w:color w:val="auto"/>
+          <w:sz w:val="24"/>
+          <w:szCs w:val="24"/>
+        </w:rPr>
+      </w:pPr>
+      <w:r>
+        <w:rPr>
+          <w:rFonts w:ascii="Arial" w:hAnsi="Arial" w:cs="Arial"/>
+          <w:color w:val="auto"/>
+          <w:sz w:val="24"/>
+          <w:szCs w:val="24"/>
+        </w:rPr>
+        <w:t xml:space="preserve">Another useful resource would also be, the Code Nation slides and prestation documents as they were very helpful to look back on for reference when I had to readjust certain aspects in my files to amend my website. </w:t>
+      </w:r>
+    </w:p>
+    <w:p>
+      <w:pPr>
+        <w:pStyle w:val="Body"/>
+        <w:jc w:val="both"/>
+        <w:rPr>
+          <w:rFonts w:ascii="Arial" w:hAnsi="Arial" w:cs="Arial"/>
+          <w:color w:val="auto"/>
+          <w:sz w:val="24"/>
+          <w:szCs w:val="24"/>
+        </w:rPr>
+      </w:pPr>
+      <w:r>
+        <w:rPr>
+          <w:rFonts w:ascii="Arial" w:hAnsi="Arial" w:cs="Arial"/>
+          <w:color w:val="auto"/>
+          <w:sz w:val="24"/>
+          <w:szCs w:val="24"/>
+        </w:rPr>
+        <w:t xml:space="preserve"> </w:t>
+      </w:r>
+    </w:p>
+    <w:p>
+      <w:pPr>
+        <w:pStyle w:val="Body"/>
+        <w:jc w:val="both"/>
+        <w:rPr>
+          <w:rFonts w:ascii="Arial" w:hAnsi="Arial" w:cs="Arial"/>
+          <w:color w:val="auto"/>
+          <w:sz w:val="24"/>
+          <w:szCs w:val="24"/>
+        </w:rPr>
+      </w:pPr>
     </w:p>
     <w:p>
       <w:pPr>
@@ -427,20 +546,12 @@
         <w:rPr>
           <w:rFonts w:ascii="Gilroy Light" w:hAnsi="Gilroy Light"/>
         </w:rPr>
-        <w:t>Q3</w:t>
-      </w:r>
-      <w:proofErr w:type="gramStart"/>
+        <w:t xml:space="preserve">Q3.  </w:t>
+      </w:r>
       <w:r>
         <w:rPr>
           <w:rFonts w:ascii="Gilroy Light" w:hAnsi="Gilroy Light"/>
         </w:rPr>
-        <w:t xml:space="preserve">.  </w:t>
-      </w:r>
-      <w:proofErr w:type="gramEnd"/>
-      <w:r>
-        <w:rPr>
-          <w:rFonts w:ascii="Gilroy Light" w:hAnsi="Gilroy Light"/>
-        </w:rPr>
         <w:t>Describe the legal guidelines and risks that might impact your website project - how does GDPR and copyright affect website development?</w:t>
       </w:r>
     </w:p>
@@ -462,7 +573,17 @@
           <w:sz w:val="24"/>
           <w:szCs w:val="24"/>
         </w:rPr>
-        <w:t xml:space="preserve">The risk that might impact me developing my website for this project was that fact that I used several images from another website. Even if these images were readily available on the internet, I still made sure that on my home page of my website I included a Footer note which stated that the original company had all right reserved over </w:t>
+        <w:t xml:space="preserve">The risk that might impact me developing my website for this project was that fact that I used several images from another website. Even if these images were readily available on the internet, I still made sure that on my home page of my website I included a Footer note which stated that the original company had all right reserved </w:t>
+      </w:r>
+      <w:r>
+        <w:rPr>
+          <w:rFonts w:ascii="Arial" w:hAnsi="Arial" w:cs="Arial"/>
+          <w:color w:val="auto"/>
+          <w:sz w:val="24"/>
+          <w:szCs w:val="24"/>
+        </w:rPr>
+        <w:lastRenderedPageBreak/>
+        <w:t xml:space="preserve">over </w:t>
       </w:r>
       <w:r>
         <w:rPr>
@@ -473,17 +594,15 @@
         </w:rPr>
         <w:t xml:space="preserve">those images I used and that I wasn’t using them for anything more than my </w:t>
       </w:r>
-      <w:proofErr w:type="gramStart"/>
-      <w:r>
-        <w:rPr>
-          <w:rFonts w:ascii="Arial" w:hAnsi="Arial" w:cs="Arial"/>
-          <w:color w:val="auto"/>
-          <w:sz w:val="24"/>
-          <w:szCs w:val="24"/>
-        </w:rPr>
-        <w:t>fan based</w:t>
-      </w:r>
-      <w:proofErr w:type="gramEnd"/>
+      <w:r>
+        <w:rPr>
+          <w:rFonts w:ascii="Arial" w:hAnsi="Arial" w:cs="Arial"/>
+          <w:color w:val="auto"/>
+          <w:sz w:val="24"/>
+          <w:szCs w:val="24"/>
+        </w:rPr>
+        <w:t>fan-based</w:t>
+      </w:r>
       <w:r>
         <w:rPr>
           <w:rFonts w:ascii="Arial" w:hAnsi="Arial" w:cs="Arial"/>
@@ -576,17 +695,8 @@
         <w:rPr>
           <w:rFonts w:ascii="Gilroy Light" w:hAnsi="Gilroy Light"/>
         </w:rPr>
-        <w:lastRenderedPageBreak/>
-        <w:t>Q4</w:t>
-      </w:r>
-      <w:proofErr w:type="gramStart"/>
-      <w:r>
-        <w:rPr>
-          <w:rFonts w:ascii="Gilroy Light" w:hAnsi="Gilroy Light"/>
-        </w:rPr>
-        <w:t xml:space="preserve">.  </w:t>
-      </w:r>
-      <w:proofErr w:type="gramEnd"/>
+        <w:t xml:space="preserve">Q4.  </w:t>
+      </w:r>
       <w:r>
         <w:rPr>
           <w:rFonts w:ascii="Gilroy Light" w:hAnsi="Gilroy Light"/>
@@ -842,194 +952,144 @@
         <w:rPr>
           <w:rFonts w:ascii="Gilroy Light" w:hAnsi="Gilroy Light"/>
         </w:rPr>
-        <w:t>Q5</w:t>
-      </w:r>
-      <w:proofErr w:type="gramStart"/>
+        <w:t xml:space="preserve">Q5.  </w:t>
+      </w:r>
       <w:r>
         <w:rPr>
           <w:rFonts w:ascii="Gilroy Light" w:hAnsi="Gilroy Light"/>
         </w:rPr>
-        <w:t xml:space="preserve">.  </w:t>
-      </w:r>
-      <w:proofErr w:type="gramEnd"/>
-      <w:r>
+        <w:t xml:space="preserve">Describe how you would test your website to make sure it looks as intended. What kind of files have you used in your website and explain why you have chosen those filetypes. How can you test your website to ensure it is accessible to people with disabilities? Describe how you can overcome potential accessibility issues with your website </w:t>
+      </w:r>
+    </w:p>
+    <w:p>
+      <w:pPr>
+        <w:pStyle w:val="Body"/>
+        <w:jc w:val="both"/>
+        <w:rPr>
+          <w:rFonts w:ascii="Arial" w:hAnsi="Arial" w:cs="Arial"/>
+          <w:color w:val="auto"/>
+          <w:sz w:val="24"/>
+          <w:szCs w:val="24"/>
+        </w:rPr>
+      </w:pPr>
+      <w:r>
+        <w:rPr>
+          <w:rFonts w:ascii="Arial" w:hAnsi="Arial" w:cs="Arial"/>
+          <w:color w:val="auto"/>
+          <w:sz w:val="24"/>
+          <w:szCs w:val="24"/>
+        </w:rPr>
+        <w:t xml:space="preserve">I managed to test my website by opening the file up in an online browser. In this way I could see how my website visually looked and I could see errors, bugs or if I needed to change something to make it look more appealing. </w:t>
+      </w:r>
+    </w:p>
+    <w:p>
+      <w:pPr>
+        <w:pStyle w:val="Body"/>
+        <w:jc w:val="both"/>
+        <w:rPr>
+          <w:rFonts w:ascii="Arial" w:hAnsi="Arial" w:cs="Arial"/>
+          <w:color w:val="auto"/>
+          <w:sz w:val="24"/>
+          <w:szCs w:val="24"/>
+        </w:rPr>
+      </w:pPr>
+      <w:r>
+        <w:rPr>
+          <w:rFonts w:ascii="Arial" w:hAnsi="Arial" w:cs="Arial"/>
+          <w:color w:val="auto"/>
+          <w:sz w:val="24"/>
+          <w:szCs w:val="24"/>
+        </w:rPr>
+        <w:t>The coding files I used in Visual Studio Code were Hypertext Markup Language (HTML) and Cas</w:t>
+      </w:r>
+      <w:r>
+        <w:rPr>
+          <w:rFonts w:ascii="Arial" w:hAnsi="Arial" w:cs="Arial"/>
+          <w:color w:val="auto"/>
+          <w:sz w:val="24"/>
+          <w:szCs w:val="24"/>
+        </w:rPr>
+        <w:t xml:space="preserve">cading Style Sheet (CSS). </w:t>
+      </w:r>
+    </w:p>
+    <w:p>
+      <w:pPr>
+        <w:pStyle w:val="Body"/>
+        <w:jc w:val="both"/>
+        <w:rPr>
+          <w:rFonts w:ascii="Arial" w:hAnsi="Arial" w:cs="Arial"/>
+          <w:color w:val="auto"/>
+          <w:sz w:val="24"/>
+          <w:szCs w:val="24"/>
+        </w:rPr>
+      </w:pPr>
+      <w:r>
+        <w:rPr>
+          <w:rFonts w:ascii="Arial" w:hAnsi="Arial" w:cs="Arial"/>
+          <w:color w:val="auto"/>
+          <w:sz w:val="24"/>
+          <w:szCs w:val="24"/>
+        </w:rPr>
+        <w:lastRenderedPageBreak/>
+        <w:t xml:space="preserve">I used these specific coding languages as they are considered the most user friendly and well used website developing languages in the world to create and develop websites. </w:t>
+      </w:r>
+    </w:p>
+    <w:p>
+      <w:pPr>
+        <w:pStyle w:val="Body"/>
+        <w:jc w:val="both"/>
+        <w:rPr>
+          <w:rFonts w:ascii="Arial" w:hAnsi="Arial" w:cs="Arial"/>
+          <w:color w:val="auto"/>
+          <w:sz w:val="24"/>
+          <w:szCs w:val="24"/>
+        </w:rPr>
+      </w:pPr>
+      <w:r>
+        <w:rPr>
+          <w:rFonts w:ascii="Arial" w:hAnsi="Arial" w:cs="Arial"/>
+          <w:color w:val="auto"/>
+          <w:sz w:val="24"/>
+          <w:szCs w:val="24"/>
+        </w:rPr>
+        <w:t xml:space="preserve">One way to test my and other websites for accessibility for people with disabilities would be to use a screen reader. Furthermore, </w:t>
+      </w:r>
+      <w:r>
+        <w:rPr>
+          <w:rFonts w:ascii="Arial" w:hAnsi="Arial" w:cs="Arial"/>
+          <w:color w:val="auto"/>
+          <w:sz w:val="24"/>
+          <w:szCs w:val="24"/>
+        </w:rPr>
+        <w:t xml:space="preserve">overcoming potential access issues from people with disabilities, such as people with visual impairment, can be overcome by using descriptive containers, division and tag name elements in the coding files themselves. </w:t>
+      </w:r>
+    </w:p>
+    <w:p>
+      <w:pPr>
+        <w:pStyle w:val="Body"/>
+        <w:jc w:val="both"/>
+        <w:rPr>
+          <w:rFonts w:ascii="Arial" w:hAnsi="Arial" w:cs="Arial"/>
+          <w:color w:val="auto"/>
+          <w:sz w:val="24"/>
+          <w:szCs w:val="24"/>
+        </w:rPr>
+      </w:pPr>
+    </w:p>
+    <w:p>
+      <w:pPr>
+        <w:pStyle w:val="Body"/>
+        <w:jc w:val="both"/>
         <w:rPr>
           <w:rFonts w:ascii="Gilroy Light" w:hAnsi="Gilroy Light"/>
         </w:rPr>
-        <w:t xml:space="preserve">Describe how you would test your website to make sure it looks as intended. What kind of files have you used in your website and explain why you have chosen those </w:t>
-      </w:r>
-      <w:proofErr w:type="gramStart"/>
+      </w:pPr>
       <w:r>
         <w:rPr>
           <w:rFonts w:ascii="Gilroy Light" w:hAnsi="Gilroy Light"/>
         </w:rPr>
-        <w:t>filetypes.</w:t>
-      </w:r>
-      <w:proofErr w:type="gramEnd"/>
-      <w:r>
-        <w:rPr>
-          <w:rFonts w:ascii="Gilroy Light" w:hAnsi="Gilroy Light"/>
-        </w:rPr>
-        <w:t xml:space="preserve"> How can you test your website to ensure it is accessible to people with disabilities? Describe how you can overcome potential accessibility issues with your website </w:t>
-      </w:r>
-    </w:p>
-    <w:p>
-      <w:pPr>
-        <w:pStyle w:val="Body"/>
-        <w:jc w:val="both"/>
-        <w:rPr>
-          <w:rFonts w:ascii="Arial" w:hAnsi="Arial" w:cs="Arial"/>
-          <w:color w:val="auto"/>
-          <w:sz w:val="24"/>
-          <w:szCs w:val="24"/>
-        </w:rPr>
-      </w:pPr>
-      <w:r>
-        <w:rPr>
-          <w:rFonts w:ascii="Arial" w:hAnsi="Arial" w:cs="Arial"/>
-          <w:color w:val="auto"/>
-          <w:sz w:val="24"/>
-          <w:szCs w:val="24"/>
-        </w:rPr>
-        <w:t xml:space="preserve">I managed to test my website by opening the file up in an online browser. In this way I could see how my website visually looked and I could see errors, bugs or if I needed to change something to make it look more appealing. </w:t>
-      </w:r>
-    </w:p>
-    <w:p>
-      <w:pPr>
-        <w:pStyle w:val="Body"/>
-        <w:jc w:val="both"/>
-        <w:rPr>
-          <w:rFonts w:ascii="Arial" w:hAnsi="Arial" w:cs="Arial"/>
-          <w:color w:val="auto"/>
-          <w:sz w:val="24"/>
-          <w:szCs w:val="24"/>
-        </w:rPr>
-      </w:pPr>
-      <w:r>
-        <w:rPr>
-          <w:rFonts w:ascii="Arial" w:hAnsi="Arial" w:cs="Arial"/>
-          <w:color w:val="auto"/>
-          <w:sz w:val="24"/>
-          <w:szCs w:val="24"/>
-        </w:rPr>
-        <w:t>The coding files I used in Visual Studio Code were Hypertext Markup Language (HTML) and Cas</w:t>
-      </w:r>
-      <w:r>
-        <w:rPr>
-          <w:rFonts w:ascii="Arial" w:hAnsi="Arial" w:cs="Arial"/>
-          <w:color w:val="auto"/>
-          <w:sz w:val="24"/>
-          <w:szCs w:val="24"/>
-        </w:rPr>
-        <w:t xml:space="preserve">cading Style Sheet (CSS). </w:t>
-      </w:r>
-    </w:p>
-    <w:p>
-      <w:pPr>
-        <w:pStyle w:val="Body"/>
-        <w:jc w:val="both"/>
-        <w:rPr>
-          <w:rFonts w:ascii="Arial" w:hAnsi="Arial" w:cs="Arial"/>
-          <w:color w:val="auto"/>
-          <w:sz w:val="24"/>
-          <w:szCs w:val="24"/>
-        </w:rPr>
-      </w:pPr>
-      <w:r>
-        <w:rPr>
-          <w:rFonts w:ascii="Arial" w:hAnsi="Arial" w:cs="Arial"/>
-          <w:color w:val="auto"/>
-          <w:sz w:val="24"/>
-          <w:szCs w:val="24"/>
-        </w:rPr>
-        <w:t xml:space="preserve">I used these specific coding languages as they are considered the most user friendly and well used website developing languages in the world to create and develop websites. </w:t>
-      </w:r>
-    </w:p>
-    <w:p>
-      <w:pPr>
-        <w:pStyle w:val="Body"/>
-        <w:jc w:val="both"/>
-        <w:rPr>
-          <w:rFonts w:ascii="Arial" w:hAnsi="Arial" w:cs="Arial"/>
-          <w:color w:val="auto"/>
-          <w:sz w:val="24"/>
-          <w:szCs w:val="24"/>
-        </w:rPr>
-      </w:pPr>
-      <w:r>
-        <w:rPr>
-          <w:rFonts w:ascii="Arial" w:hAnsi="Arial" w:cs="Arial"/>
-          <w:color w:val="auto"/>
-          <w:sz w:val="24"/>
-          <w:szCs w:val="24"/>
-        </w:rPr>
-        <w:t xml:space="preserve">One way to test my and other websites for accessibility for people with disabilities would be to use a screen reader. Furthermore, </w:t>
-      </w:r>
-      <w:r>
-        <w:rPr>
-          <w:rFonts w:ascii="Arial" w:hAnsi="Arial" w:cs="Arial"/>
-          <w:color w:val="auto"/>
-          <w:sz w:val="24"/>
-          <w:szCs w:val="24"/>
-        </w:rPr>
-        <w:t xml:space="preserve">overcoming potential access issues from people with disabilities, such as people with visual impairment, can be overcome by using descriptive containers, </w:t>
-      </w:r>
-      <w:proofErr w:type="gramStart"/>
-      <w:r>
-        <w:rPr>
-          <w:rFonts w:ascii="Arial" w:hAnsi="Arial" w:cs="Arial"/>
-          <w:color w:val="auto"/>
-          <w:sz w:val="24"/>
-          <w:szCs w:val="24"/>
-        </w:rPr>
-        <w:t>division</w:t>
-      </w:r>
-      <w:proofErr w:type="gramEnd"/>
-      <w:r>
-        <w:rPr>
-          <w:rFonts w:ascii="Arial" w:hAnsi="Arial" w:cs="Arial"/>
-          <w:color w:val="auto"/>
-          <w:sz w:val="24"/>
-          <w:szCs w:val="24"/>
-        </w:rPr>
-        <w:t xml:space="preserve"> and tag name elements in the coding files themselves. </w:t>
-      </w:r>
-    </w:p>
-    <w:p>
-      <w:pPr>
-        <w:pStyle w:val="Body"/>
-        <w:jc w:val="both"/>
-        <w:rPr>
-          <w:rFonts w:ascii="Arial" w:hAnsi="Arial" w:cs="Arial"/>
-          <w:color w:val="auto"/>
-          <w:sz w:val="24"/>
-          <w:szCs w:val="24"/>
-        </w:rPr>
-      </w:pPr>
-    </w:p>
-    <w:p>
-      <w:pPr>
-        <w:pStyle w:val="Body"/>
-        <w:jc w:val="both"/>
-        <w:rPr>
-          <w:rFonts w:ascii="Gilroy Light" w:hAnsi="Gilroy Light"/>
-        </w:rPr>
-      </w:pPr>
-      <w:r>
-        <w:rPr>
-          <w:rFonts w:ascii="Gilroy Light" w:hAnsi="Gilroy Light"/>
-        </w:rPr>
-        <w:lastRenderedPageBreak/>
-        <w:t>Q6</w:t>
-      </w:r>
-      <w:proofErr w:type="gramStart"/>
-      <w:r>
-        <w:rPr>
-          <w:rFonts w:ascii="Gilroy Light" w:hAnsi="Gilroy Light"/>
-        </w:rPr>
-        <w:t xml:space="preserve">.  </w:t>
-      </w:r>
-      <w:proofErr w:type="gramEnd"/>
+        <w:t xml:space="preserve">Q6.  </w:t>
+      </w:r>
       <w:r>
         <w:rPr>
           <w:rFonts w:ascii="Gilroy Light" w:hAnsi="Gilroy Light"/>
@@ -1195,16 +1255,8 @@
         <w:rPr>
           <w:rFonts w:ascii="Gilroy Light" w:hAnsi="Gilroy Light"/>
         </w:rPr>
-        <w:t>Q7</w:t>
-      </w:r>
-      <w:proofErr w:type="gramStart"/>
-      <w:r>
-        <w:rPr>
-          <w:rFonts w:ascii="Gilroy Light" w:hAnsi="Gilroy Light"/>
-        </w:rPr>
-        <w:t xml:space="preserve">.  </w:t>
-      </w:r>
-      <w:proofErr w:type="gramEnd"/>
+        <w:t xml:space="preserve">Q7.  </w:t>
+      </w:r>
       <w:r>
         <w:rPr>
           <w:rFonts w:ascii="Gilroy Light" w:hAnsi="Gilroy Light"/>
@@ -1229,423 +1281,388 @@
           <w:rFonts w:ascii="Gilroy Light" w:hAnsi="Gilroy Light"/>
           <w:color w:val="4472C4" w:themeColor="accent1"/>
         </w:rPr>
-        <w:t>(</w:t>
-      </w:r>
-      <w:proofErr w:type="gramStart"/>
-      <w:r>
+        <w:t>(did you achieve what you set out to do in your plan?)</w:t>
+      </w:r>
+    </w:p>
+    <w:p>
+      <w:pPr>
+        <w:pStyle w:val="Body"/>
+        <w:jc w:val="both"/>
+        <w:rPr>
+          <w:rFonts w:ascii="Arial" w:hAnsi="Arial" w:cs="Arial"/>
+          <w:color w:val="auto"/>
+          <w:sz w:val="24"/>
+          <w:szCs w:val="24"/>
+        </w:rPr>
+      </w:pPr>
+      <w:r>
+        <w:rPr>
+          <w:rFonts w:ascii="Arial" w:hAnsi="Arial" w:cs="Arial"/>
+          <w:color w:val="auto"/>
+          <w:sz w:val="24"/>
+          <w:szCs w:val="24"/>
+        </w:rPr>
+        <w:t xml:space="preserve">The final version of my website is very simple and as I hoped very easy to navigate. It consisted of a </w:t>
+      </w:r>
+      <w:r>
+        <w:rPr>
+          <w:rFonts w:ascii="Arial" w:hAnsi="Arial" w:cs="Arial"/>
+          <w:color w:val="auto"/>
+          <w:sz w:val="24"/>
+          <w:szCs w:val="24"/>
+        </w:rPr>
+        <w:t>home</w:t>
+      </w:r>
+      <w:r>
+        <w:rPr>
+          <w:rFonts w:ascii="Arial" w:hAnsi="Arial" w:cs="Arial"/>
+          <w:color w:val="auto"/>
+          <w:sz w:val="24"/>
+          <w:szCs w:val="24"/>
+        </w:rPr>
+        <w:t xml:space="preserve"> page – which gave brief descriptions of the content I had on the page</w:t>
+      </w:r>
+      <w:r>
+        <w:rPr>
+          <w:rFonts w:ascii="Arial" w:hAnsi="Arial" w:cs="Arial"/>
+          <w:color w:val="auto"/>
+          <w:sz w:val="24"/>
+          <w:szCs w:val="24"/>
+        </w:rPr>
+        <w:t xml:space="preserve"> about a hobby I enjoy doing</w:t>
+      </w:r>
+      <w:r>
+        <w:rPr>
+          <w:rFonts w:ascii="Arial" w:hAnsi="Arial" w:cs="Arial"/>
+          <w:color w:val="auto"/>
+          <w:sz w:val="24"/>
+          <w:szCs w:val="24"/>
+        </w:rPr>
+        <w:t xml:space="preserve">. Then using a navigation bar located at the top end of the home page I </w:t>
+      </w:r>
+      <w:r>
+        <w:rPr>
+          <w:rFonts w:ascii="Arial" w:hAnsi="Arial" w:cs="Arial"/>
+          <w:color w:val="auto"/>
+          <w:sz w:val="24"/>
+          <w:szCs w:val="24"/>
+        </w:rPr>
+        <w:t xml:space="preserve">used links to my two other pages. </w:t>
+      </w:r>
+    </w:p>
+    <w:p>
+      <w:pPr>
+        <w:pStyle w:val="Body"/>
+        <w:jc w:val="both"/>
+        <w:rPr>
+          <w:rFonts w:ascii="Arial" w:hAnsi="Arial" w:cs="Arial"/>
+          <w:color w:val="auto"/>
+          <w:sz w:val="24"/>
+          <w:szCs w:val="24"/>
+        </w:rPr>
+      </w:pPr>
+      <w:r>
+        <w:rPr>
+          <w:rFonts w:ascii="Arial" w:hAnsi="Arial" w:cs="Arial"/>
+          <w:color w:val="auto"/>
+          <w:sz w:val="24"/>
+          <w:szCs w:val="24"/>
+        </w:rPr>
+        <w:t xml:space="preserve">The second page was all about a podcast that I have produced for some time and that I gave a description to it and what I covered on my podcast and then embedded a link to my podcast and a NHS information page about mental health as I talk a little about, that was one of the sole reasons I started doing my podcasts. </w:t>
+      </w:r>
+    </w:p>
+    <w:p>
+      <w:pPr>
+        <w:pStyle w:val="Body"/>
+        <w:jc w:val="both"/>
+        <w:rPr>
+          <w:rFonts w:ascii="Arial" w:hAnsi="Arial" w:cs="Arial"/>
+          <w:color w:val="auto"/>
+          <w:sz w:val="24"/>
+          <w:szCs w:val="24"/>
+        </w:rPr>
+      </w:pPr>
+      <w:r>
+        <w:rPr>
+          <w:rFonts w:ascii="Arial" w:hAnsi="Arial" w:cs="Arial"/>
+          <w:color w:val="auto"/>
+          <w:sz w:val="24"/>
+          <w:szCs w:val="24"/>
+        </w:rPr>
+        <w:lastRenderedPageBreak/>
+        <w:t>The third page to my website, consisted of several pictures that I had uploaded of miniatures that I had painted and giving some descriptions underneath each</w:t>
+      </w:r>
+      <w:r>
+        <w:rPr>
+          <w:rFonts w:ascii="Arial" w:hAnsi="Arial" w:cs="Arial"/>
+          <w:color w:val="auto"/>
+          <w:sz w:val="24"/>
+          <w:szCs w:val="24"/>
+        </w:rPr>
+        <w:t xml:space="preserve"> picture</w:t>
+      </w:r>
+      <w:r>
+        <w:rPr>
+          <w:rFonts w:ascii="Arial" w:hAnsi="Arial" w:cs="Arial"/>
+          <w:color w:val="auto"/>
+          <w:sz w:val="24"/>
+          <w:szCs w:val="24"/>
+        </w:rPr>
+        <w:t xml:space="preserve"> to highlight a painting technique I used</w:t>
+      </w:r>
+      <w:r>
+        <w:rPr>
+          <w:rFonts w:ascii="Arial" w:hAnsi="Arial" w:cs="Arial"/>
+          <w:color w:val="auto"/>
+          <w:sz w:val="24"/>
+          <w:szCs w:val="24"/>
+        </w:rPr>
+        <w:t xml:space="preserve"> or just describing that miniature</w:t>
+      </w:r>
+      <w:r>
+        <w:rPr>
+          <w:rFonts w:ascii="Arial" w:hAnsi="Arial" w:cs="Arial"/>
+          <w:color w:val="auto"/>
+          <w:sz w:val="24"/>
+          <w:szCs w:val="24"/>
+        </w:rPr>
+        <w:t xml:space="preserve">. </w:t>
+      </w:r>
+    </w:p>
+    <w:p>
+      <w:pPr>
+        <w:pStyle w:val="Body"/>
+        <w:jc w:val="both"/>
+        <w:rPr>
+          <w:rFonts w:ascii="Arial" w:hAnsi="Arial" w:cs="Arial"/>
+          <w:color w:val="auto"/>
+          <w:sz w:val="24"/>
+          <w:szCs w:val="24"/>
+        </w:rPr>
+      </w:pPr>
+      <w:r>
+        <w:rPr>
+          <w:rFonts w:ascii="Arial" w:hAnsi="Arial" w:cs="Arial"/>
+          <w:color w:val="auto"/>
+          <w:sz w:val="24"/>
+          <w:szCs w:val="24"/>
+        </w:rPr>
+        <w:t xml:space="preserve">I believe the strengths of my website is that it is very basic and easy to navigate to the different pages that I have created. </w:t>
+      </w:r>
+    </w:p>
+    <w:p>
+      <w:pPr>
+        <w:pStyle w:val="Body"/>
+        <w:jc w:val="both"/>
+        <w:rPr>
+          <w:rFonts w:ascii="Arial" w:hAnsi="Arial" w:cs="Arial"/>
+          <w:color w:val="auto"/>
+          <w:sz w:val="24"/>
+          <w:szCs w:val="24"/>
+        </w:rPr>
+      </w:pPr>
+      <w:r>
+        <w:rPr>
+          <w:rFonts w:ascii="Arial" w:hAnsi="Arial" w:cs="Arial"/>
+          <w:color w:val="auto"/>
+          <w:sz w:val="24"/>
+          <w:szCs w:val="24"/>
+        </w:rPr>
+        <w:t xml:space="preserve">I have included several links to other pages on the internet to sites that I believe would be useful to anyone who would view my website pages. For </w:t>
+      </w:r>
+      <w:r>
+        <w:rPr>
+          <w:rFonts w:ascii="Arial" w:hAnsi="Arial" w:cs="Arial"/>
+          <w:color w:val="auto"/>
+          <w:sz w:val="24"/>
+          <w:szCs w:val="24"/>
+        </w:rPr>
+        <w:t>example,</w:t>
+      </w:r>
+      <w:r>
+        <w:rPr>
+          <w:rFonts w:ascii="Arial" w:hAnsi="Arial" w:cs="Arial"/>
+          <w:color w:val="auto"/>
+          <w:sz w:val="24"/>
+          <w:szCs w:val="24"/>
+        </w:rPr>
+        <w:t xml:space="preserve"> Core rules for the actual game of Warhammer 40k, if anyone was interested in </w:t>
+      </w:r>
+      <w:r>
+        <w:rPr>
+          <w:rFonts w:ascii="Arial" w:hAnsi="Arial" w:cs="Arial"/>
+          <w:color w:val="auto"/>
+          <w:sz w:val="24"/>
+          <w:szCs w:val="24"/>
+        </w:rPr>
+        <w:t>playing,</w:t>
+      </w:r>
+      <w:r>
+        <w:rPr>
+          <w:rFonts w:ascii="Arial" w:hAnsi="Arial" w:cs="Arial"/>
+          <w:color w:val="auto"/>
+          <w:sz w:val="24"/>
+          <w:szCs w:val="24"/>
+        </w:rPr>
+        <w:t xml:space="preserve"> they can access these</w:t>
+      </w:r>
+      <w:r>
+        <w:rPr>
+          <w:rFonts w:ascii="Arial" w:hAnsi="Arial" w:cs="Arial"/>
+          <w:color w:val="auto"/>
+          <w:sz w:val="24"/>
+          <w:szCs w:val="24"/>
+        </w:rPr>
+        <w:t xml:space="preserve"> from my website.</w:t>
+      </w:r>
+    </w:p>
+    <w:p>
+      <w:pPr>
+        <w:pStyle w:val="Body"/>
+        <w:jc w:val="both"/>
+        <w:rPr>
+          <w:rFonts w:ascii="Arial" w:hAnsi="Arial" w:cs="Arial"/>
+          <w:color w:val="auto"/>
+          <w:sz w:val="24"/>
+          <w:szCs w:val="24"/>
+        </w:rPr>
+      </w:pPr>
+      <w:r>
+        <w:rPr>
+          <w:rFonts w:ascii="Arial" w:hAnsi="Arial" w:cs="Arial"/>
+          <w:color w:val="auto"/>
+          <w:sz w:val="24"/>
+          <w:szCs w:val="24"/>
+        </w:rPr>
+        <w:t xml:space="preserve">Furthermore, I think the set out of my website is a strength, due to the fact it is easy to read, all the content on each page is centered so everything can be read, relatively easily. </w:t>
+      </w:r>
+    </w:p>
+    <w:p>
+      <w:pPr>
+        <w:pStyle w:val="Body"/>
+        <w:jc w:val="both"/>
+        <w:rPr>
+          <w:rFonts w:ascii="Arial" w:hAnsi="Arial" w:cs="Arial"/>
+          <w:color w:val="auto"/>
+          <w:sz w:val="24"/>
+          <w:szCs w:val="24"/>
+        </w:rPr>
+      </w:pPr>
+      <w:r>
+        <w:rPr>
+          <w:rFonts w:ascii="Arial" w:hAnsi="Arial" w:cs="Arial"/>
+          <w:color w:val="auto"/>
+          <w:sz w:val="24"/>
+          <w:szCs w:val="24"/>
+        </w:rPr>
+        <w:t xml:space="preserve">I think my website does have several weaknesses. For example, I think the pages could have been improved a lot more with some simple changes, such as </w:t>
+      </w:r>
+      <w:r>
+        <w:rPr>
+          <w:rFonts w:ascii="Arial" w:hAnsi="Arial" w:cs="Arial"/>
+          <w:color w:val="auto"/>
+          <w:sz w:val="24"/>
+          <w:szCs w:val="24"/>
+        </w:rPr>
+        <w:t xml:space="preserve">using more styling on the pages to make them look more unique, which could have been achieved by using more complimentary styles that fitted with the theme of my content. </w:t>
+      </w:r>
+    </w:p>
+    <w:p>
+      <w:pPr>
+        <w:pStyle w:val="Body"/>
+        <w:jc w:val="both"/>
+        <w:rPr>
+          <w:rFonts w:ascii="Arial" w:hAnsi="Arial" w:cs="Arial"/>
+          <w:color w:val="auto"/>
+          <w:sz w:val="24"/>
+          <w:szCs w:val="24"/>
+        </w:rPr>
+      </w:pPr>
+      <w:r>
+        <w:rPr>
+          <w:rFonts w:ascii="Arial" w:hAnsi="Arial" w:cs="Arial"/>
+          <w:color w:val="auto"/>
+          <w:sz w:val="24"/>
+          <w:szCs w:val="24"/>
+        </w:rPr>
+        <w:t>I believe that I did achieve what I had set out to do from the task I was set. I created a website that had three pages. And they contained several key factors in the coding such as using – class</w:t>
+      </w:r>
+      <w:r>
+        <w:rPr>
+          <w:rFonts w:ascii="Arial" w:hAnsi="Arial" w:cs="Arial"/>
+          <w:color w:val="auto"/>
+          <w:sz w:val="24"/>
+          <w:szCs w:val="24"/>
+        </w:rPr>
+        <w:t xml:space="preserve"> and id tags and utilizing flex boxes. </w:t>
+      </w:r>
+    </w:p>
+    <w:p>
+      <w:pPr>
+        <w:pStyle w:val="Body"/>
+        <w:jc w:val="both"/>
+        <w:rPr>
+          <w:rFonts w:ascii="Arial" w:hAnsi="Arial" w:cs="Arial"/>
+          <w:color w:val="auto"/>
+          <w:sz w:val="24"/>
+          <w:szCs w:val="24"/>
+        </w:rPr>
+      </w:pPr>
+      <w:r>
+        <w:rPr>
+          <w:rFonts w:ascii="Arial" w:hAnsi="Arial" w:cs="Arial"/>
+          <w:color w:val="auto"/>
+          <w:sz w:val="24"/>
+          <w:szCs w:val="24"/>
+        </w:rPr>
+        <w:t xml:space="preserve">However, I think there was a large room for </w:t>
+      </w:r>
+      <w:r>
+        <w:rPr>
+          <w:rFonts w:ascii="Arial" w:hAnsi="Arial" w:cs="Arial"/>
+          <w:color w:val="auto"/>
+          <w:sz w:val="24"/>
+          <w:szCs w:val="24"/>
+        </w:rPr>
+        <w:t>improvement,</w:t>
+      </w:r>
+      <w:r>
+        <w:rPr>
+          <w:rFonts w:ascii="Arial" w:hAnsi="Arial" w:cs="Arial"/>
+          <w:color w:val="auto"/>
+          <w:sz w:val="24"/>
+          <w:szCs w:val="24"/>
+        </w:rPr>
+        <w:t xml:space="preserve"> and I could have included more content in the coding and styling of developing my website and will take this away from this exercise and implement it in future website development projects in the future.</w:t>
+      </w:r>
+    </w:p>
+    <w:p>
+      <w:pPr>
+        <w:pStyle w:val="Body"/>
+        <w:jc w:val="both"/>
+        <w:rPr>
+          <w:rFonts w:ascii="Arial" w:hAnsi="Arial" w:cs="Arial"/>
+          <w:color w:val="auto"/>
+          <w:sz w:val="24"/>
+          <w:szCs w:val="24"/>
+        </w:rPr>
+      </w:pPr>
+    </w:p>
+    <w:p>
+      <w:pPr>
+        <w:pStyle w:val="Body"/>
+        <w:jc w:val="both"/>
         <w:rPr>
           <w:rFonts w:ascii="Gilroy Light" w:hAnsi="Gilroy Light"/>
           <w:color w:val="4472C4" w:themeColor="accent1"/>
         </w:rPr>
-        <w:t>did</w:t>
-      </w:r>
-      <w:proofErr w:type="gramEnd"/>
+      </w:pPr>
       <w:r>
         <w:rPr>
           <w:rFonts w:ascii="Gilroy Light" w:hAnsi="Gilroy Light"/>
-          <w:color w:val="4472C4" w:themeColor="accent1"/>
-        </w:rPr>
-        <w:t xml:space="preserve"> you achieve what you set out to do in your plan?)</w:t>
-      </w:r>
-    </w:p>
-    <w:p>
-      <w:pPr>
-        <w:pStyle w:val="Body"/>
-        <w:jc w:val="both"/>
-        <w:rPr>
-          <w:rFonts w:ascii="Arial" w:hAnsi="Arial" w:cs="Arial"/>
-          <w:color w:val="auto"/>
-          <w:sz w:val="24"/>
-          <w:szCs w:val="24"/>
-        </w:rPr>
-      </w:pPr>
-      <w:r>
-        <w:rPr>
-          <w:rFonts w:ascii="Arial" w:hAnsi="Arial" w:cs="Arial"/>
-          <w:color w:val="auto"/>
-          <w:sz w:val="24"/>
-          <w:szCs w:val="24"/>
-        </w:rPr>
-        <w:t xml:space="preserve">The final version of my website is very simple and as I hoped very easy to navigate. It consisted of a </w:t>
-      </w:r>
-      <w:r>
-        <w:rPr>
-          <w:rFonts w:ascii="Arial" w:hAnsi="Arial" w:cs="Arial"/>
-          <w:color w:val="auto"/>
-          <w:sz w:val="24"/>
-          <w:szCs w:val="24"/>
-        </w:rPr>
-        <w:t>home</w:t>
-      </w:r>
-      <w:r>
-        <w:rPr>
-          <w:rFonts w:ascii="Arial" w:hAnsi="Arial" w:cs="Arial"/>
-          <w:color w:val="auto"/>
-          <w:sz w:val="24"/>
-          <w:szCs w:val="24"/>
-        </w:rPr>
-        <w:t xml:space="preserve"> page – which gave brief descriptions of the content I had on the page</w:t>
-      </w:r>
-      <w:r>
-        <w:rPr>
-          <w:rFonts w:ascii="Arial" w:hAnsi="Arial" w:cs="Arial"/>
-          <w:color w:val="auto"/>
-          <w:sz w:val="24"/>
-          <w:szCs w:val="24"/>
-        </w:rPr>
-        <w:t xml:space="preserve"> about a hobby I enjoy doing</w:t>
-      </w:r>
-      <w:r>
-        <w:rPr>
-          <w:rFonts w:ascii="Arial" w:hAnsi="Arial" w:cs="Arial"/>
-          <w:color w:val="auto"/>
-          <w:sz w:val="24"/>
-          <w:szCs w:val="24"/>
-        </w:rPr>
-        <w:t xml:space="preserve">. Then using a navigation bar located at the top end of the home page I </w:t>
-      </w:r>
-      <w:r>
-        <w:rPr>
-          <w:rFonts w:ascii="Arial" w:hAnsi="Arial" w:cs="Arial"/>
-          <w:color w:val="auto"/>
-          <w:sz w:val="24"/>
-          <w:szCs w:val="24"/>
-        </w:rPr>
-        <w:t xml:space="preserve">used links to my two other pages. </w:t>
-      </w:r>
-    </w:p>
-    <w:p>
-      <w:pPr>
-        <w:pStyle w:val="Body"/>
-        <w:jc w:val="both"/>
-        <w:rPr>
-          <w:rFonts w:ascii="Arial" w:hAnsi="Arial" w:cs="Arial"/>
-          <w:color w:val="auto"/>
-          <w:sz w:val="24"/>
-          <w:szCs w:val="24"/>
-        </w:rPr>
-      </w:pPr>
-      <w:r>
-        <w:rPr>
-          <w:rFonts w:ascii="Arial" w:hAnsi="Arial" w:cs="Arial"/>
-          <w:color w:val="auto"/>
-          <w:sz w:val="24"/>
-          <w:szCs w:val="24"/>
-        </w:rPr>
-        <w:t xml:space="preserve">The second page was all about a podcast that I have produced for some time and that I gave a description to it and what I covered on my podcast and then embedded a link to my podcast and a NHS information page about mental health as I talk a little about, that was one of the sole reasons I started doing my podcasts. </w:t>
-      </w:r>
-    </w:p>
-    <w:p>
-      <w:pPr>
-        <w:pStyle w:val="Body"/>
-        <w:jc w:val="both"/>
-        <w:rPr>
-          <w:rFonts w:ascii="Arial" w:hAnsi="Arial" w:cs="Arial"/>
-          <w:color w:val="auto"/>
-          <w:sz w:val="24"/>
-          <w:szCs w:val="24"/>
-        </w:rPr>
-      </w:pPr>
-      <w:r>
-        <w:rPr>
-          <w:rFonts w:ascii="Arial" w:hAnsi="Arial" w:cs="Arial"/>
-          <w:color w:val="auto"/>
-          <w:sz w:val="24"/>
-          <w:szCs w:val="24"/>
-        </w:rPr>
-        <w:t>The third page to my website, consisted of several pictures that I had uploaded of miniatures that I had painted and giving some descriptions underneath each</w:t>
-      </w:r>
-      <w:r>
-        <w:rPr>
-          <w:rFonts w:ascii="Arial" w:hAnsi="Arial" w:cs="Arial"/>
-          <w:color w:val="auto"/>
-          <w:sz w:val="24"/>
-          <w:szCs w:val="24"/>
-        </w:rPr>
-        <w:t xml:space="preserve"> picture</w:t>
-      </w:r>
-      <w:r>
-        <w:rPr>
-          <w:rFonts w:ascii="Arial" w:hAnsi="Arial" w:cs="Arial"/>
-          <w:color w:val="auto"/>
-          <w:sz w:val="24"/>
-          <w:szCs w:val="24"/>
-        </w:rPr>
-        <w:t xml:space="preserve"> to highlight a painting technique I used</w:t>
-      </w:r>
-      <w:r>
-        <w:rPr>
-          <w:rFonts w:ascii="Arial" w:hAnsi="Arial" w:cs="Arial"/>
-          <w:color w:val="auto"/>
-          <w:sz w:val="24"/>
-          <w:szCs w:val="24"/>
-        </w:rPr>
-        <w:t xml:space="preserve"> or just describing that miniature</w:t>
-      </w:r>
-      <w:r>
-        <w:rPr>
-          <w:rFonts w:ascii="Arial" w:hAnsi="Arial" w:cs="Arial"/>
-          <w:color w:val="auto"/>
-          <w:sz w:val="24"/>
-          <w:szCs w:val="24"/>
-        </w:rPr>
-        <w:t xml:space="preserve">. </w:t>
-      </w:r>
-    </w:p>
-    <w:p>
-      <w:pPr>
-        <w:pStyle w:val="Body"/>
-        <w:jc w:val="both"/>
-        <w:rPr>
-          <w:rFonts w:ascii="Arial" w:hAnsi="Arial" w:cs="Arial"/>
-          <w:color w:val="auto"/>
-          <w:sz w:val="24"/>
-          <w:szCs w:val="24"/>
-        </w:rPr>
-      </w:pPr>
-      <w:r>
-        <w:rPr>
-          <w:rFonts w:ascii="Arial" w:hAnsi="Arial" w:cs="Arial"/>
-          <w:color w:val="auto"/>
-          <w:sz w:val="24"/>
-          <w:szCs w:val="24"/>
-        </w:rPr>
-        <w:t xml:space="preserve">I believe the strengths of my website is that it is very basic and easy to navigate to the different pages that I have created. </w:t>
-      </w:r>
-    </w:p>
-    <w:p>
-      <w:pPr>
-        <w:pStyle w:val="Body"/>
-        <w:jc w:val="both"/>
-        <w:rPr>
-          <w:rFonts w:ascii="Arial" w:hAnsi="Arial" w:cs="Arial"/>
-          <w:color w:val="auto"/>
-          <w:sz w:val="24"/>
-          <w:szCs w:val="24"/>
-        </w:rPr>
-      </w:pPr>
-      <w:r>
-        <w:rPr>
-          <w:rFonts w:ascii="Arial" w:hAnsi="Arial" w:cs="Arial"/>
-          <w:color w:val="auto"/>
-          <w:sz w:val="24"/>
-          <w:szCs w:val="24"/>
-        </w:rPr>
-        <w:t xml:space="preserve">I have included several links to other pages on the internet to sites that I believe would be useful to anyone who would view my website pages. For </w:t>
-      </w:r>
-      <w:r>
-        <w:rPr>
-          <w:rFonts w:ascii="Arial" w:hAnsi="Arial" w:cs="Arial"/>
-          <w:color w:val="auto"/>
-          <w:sz w:val="24"/>
-          <w:szCs w:val="24"/>
-        </w:rPr>
-        <w:t>example,</w:t>
-      </w:r>
-      <w:r>
-        <w:rPr>
-          <w:rFonts w:ascii="Arial" w:hAnsi="Arial" w:cs="Arial"/>
-          <w:color w:val="auto"/>
-          <w:sz w:val="24"/>
-          <w:szCs w:val="24"/>
-        </w:rPr>
-        <w:t xml:space="preserve"> Core rules for the actual game of Warhammer 40k, if anyone was interested in </w:t>
-      </w:r>
-      <w:r>
-        <w:rPr>
-          <w:rFonts w:ascii="Arial" w:hAnsi="Arial" w:cs="Arial"/>
-          <w:color w:val="auto"/>
-          <w:sz w:val="24"/>
-          <w:szCs w:val="24"/>
-        </w:rPr>
-        <w:t>playing,</w:t>
-      </w:r>
-      <w:r>
-        <w:rPr>
-          <w:rFonts w:ascii="Arial" w:hAnsi="Arial" w:cs="Arial"/>
-          <w:color w:val="auto"/>
-          <w:sz w:val="24"/>
-          <w:szCs w:val="24"/>
-        </w:rPr>
-        <w:t xml:space="preserve"> they can access these</w:t>
-      </w:r>
-      <w:r>
-        <w:rPr>
-          <w:rFonts w:ascii="Arial" w:hAnsi="Arial" w:cs="Arial"/>
-          <w:color w:val="auto"/>
-          <w:sz w:val="24"/>
-          <w:szCs w:val="24"/>
-        </w:rPr>
-        <w:t xml:space="preserve"> from my website.</w:t>
-      </w:r>
-    </w:p>
-    <w:p>
-      <w:pPr>
-        <w:pStyle w:val="Body"/>
-        <w:jc w:val="both"/>
-        <w:rPr>
-          <w:rFonts w:ascii="Arial" w:hAnsi="Arial" w:cs="Arial"/>
-          <w:color w:val="auto"/>
-          <w:sz w:val="24"/>
-          <w:szCs w:val="24"/>
-        </w:rPr>
-      </w:pPr>
-      <w:r>
-        <w:rPr>
-          <w:rFonts w:ascii="Arial" w:hAnsi="Arial" w:cs="Arial"/>
-          <w:color w:val="auto"/>
-          <w:sz w:val="24"/>
-          <w:szCs w:val="24"/>
-        </w:rPr>
-        <w:lastRenderedPageBreak/>
-        <w:t xml:space="preserve">Furthermore, I think the set out of my website is a strength, due to the fact it is easy to read, all the content on each page is centered so everything can be read, relatively easily. </w:t>
-      </w:r>
-    </w:p>
-    <w:p>
-      <w:pPr>
-        <w:pStyle w:val="Body"/>
-        <w:jc w:val="both"/>
-        <w:rPr>
-          <w:rFonts w:ascii="Arial" w:hAnsi="Arial" w:cs="Arial"/>
-          <w:color w:val="auto"/>
-          <w:sz w:val="24"/>
-          <w:szCs w:val="24"/>
-        </w:rPr>
-      </w:pPr>
-      <w:r>
-        <w:rPr>
-          <w:rFonts w:ascii="Arial" w:hAnsi="Arial" w:cs="Arial"/>
-          <w:color w:val="auto"/>
-          <w:sz w:val="24"/>
-          <w:szCs w:val="24"/>
-        </w:rPr>
-        <w:t xml:space="preserve">I think my website does have several weaknesses. For example, I think the pages could have been improved a lot more with some simple changes, such as </w:t>
-      </w:r>
-      <w:r>
-        <w:rPr>
-          <w:rFonts w:ascii="Arial" w:hAnsi="Arial" w:cs="Arial"/>
-          <w:color w:val="auto"/>
-          <w:sz w:val="24"/>
-          <w:szCs w:val="24"/>
-        </w:rPr>
-        <w:t xml:space="preserve">using more styling on the pages to make them look more unique, which could have been achieved by using more complimentary styles that fitted with the theme of my content. </w:t>
-      </w:r>
-    </w:p>
-    <w:p>
-      <w:pPr>
-        <w:pStyle w:val="Body"/>
-        <w:jc w:val="both"/>
-        <w:rPr>
-          <w:rFonts w:ascii="Arial" w:hAnsi="Arial" w:cs="Arial"/>
-          <w:color w:val="auto"/>
-          <w:sz w:val="24"/>
-          <w:szCs w:val="24"/>
-        </w:rPr>
-      </w:pPr>
-      <w:r>
-        <w:rPr>
-          <w:rFonts w:ascii="Arial" w:hAnsi="Arial" w:cs="Arial"/>
-          <w:color w:val="auto"/>
-          <w:sz w:val="24"/>
-          <w:szCs w:val="24"/>
-        </w:rPr>
-        <w:t>I believe that I did achieve what I had set out to do from the task I was set. I created a website that had three pages. And they contained several key factors in the coding such as using – class</w:t>
-      </w:r>
-      <w:r>
-        <w:rPr>
-          <w:rFonts w:ascii="Arial" w:hAnsi="Arial" w:cs="Arial"/>
-          <w:color w:val="auto"/>
-          <w:sz w:val="24"/>
-          <w:szCs w:val="24"/>
-        </w:rPr>
-        <w:t xml:space="preserve"> and id tags and utilizing flex boxes. </w:t>
-      </w:r>
-    </w:p>
-    <w:p>
-      <w:pPr>
-        <w:pStyle w:val="Body"/>
-        <w:jc w:val="both"/>
-        <w:rPr>
-          <w:rFonts w:ascii="Arial" w:hAnsi="Arial" w:cs="Arial"/>
-          <w:color w:val="auto"/>
-          <w:sz w:val="24"/>
-          <w:szCs w:val="24"/>
-        </w:rPr>
-      </w:pPr>
-      <w:r>
-        <w:rPr>
-          <w:rFonts w:ascii="Arial" w:hAnsi="Arial" w:cs="Arial"/>
-          <w:color w:val="auto"/>
-          <w:sz w:val="24"/>
-          <w:szCs w:val="24"/>
-        </w:rPr>
-        <w:t xml:space="preserve">However, I think there was a large room for </w:t>
-      </w:r>
-      <w:proofErr w:type="gramStart"/>
-      <w:r>
-        <w:rPr>
-          <w:rFonts w:ascii="Arial" w:hAnsi="Arial" w:cs="Arial"/>
-          <w:color w:val="auto"/>
-          <w:sz w:val="24"/>
-          <w:szCs w:val="24"/>
-        </w:rPr>
-        <w:t>improvement</w:t>
-      </w:r>
-      <w:proofErr w:type="gramEnd"/>
-      <w:r>
-        <w:rPr>
-          <w:rFonts w:ascii="Arial" w:hAnsi="Arial" w:cs="Arial"/>
-          <w:color w:val="auto"/>
-          <w:sz w:val="24"/>
-          <w:szCs w:val="24"/>
-        </w:rPr>
-        <w:t xml:space="preserve"> and I could have included more content in the coding and styling of developing my website and will take this away from this exercise and implement it in future website development projects in the future. </w:t>
-      </w:r>
-      <w:r>
-        <w:rPr>
-          <w:rFonts w:ascii="Arial" w:hAnsi="Arial" w:cs="Arial"/>
-          <w:color w:val="auto"/>
-          <w:sz w:val="24"/>
-          <w:szCs w:val="24"/>
-        </w:rPr>
-        <w:t xml:space="preserve"> </w:t>
-      </w:r>
-    </w:p>
-    <w:p>
-      <w:pPr>
-        <w:pStyle w:val="Body"/>
-        <w:jc w:val="both"/>
-        <w:rPr>
-          <w:rFonts w:ascii="Arial" w:hAnsi="Arial" w:cs="Arial"/>
-          <w:color w:val="auto"/>
-          <w:sz w:val="24"/>
-          <w:szCs w:val="24"/>
-        </w:rPr>
-      </w:pPr>
-    </w:p>
-    <w:p>
-      <w:pPr>
-        <w:pStyle w:val="Body"/>
-        <w:jc w:val="both"/>
-        <w:rPr>
-          <w:rFonts w:ascii="Gilroy Light" w:hAnsi="Gilroy Light"/>
-          <w:color w:val="4472C4" w:themeColor="accent1"/>
-        </w:rPr>
-      </w:pPr>
-      <w:r>
-        <w:rPr>
-          <w:rFonts w:ascii="Gilroy Light" w:hAnsi="Gilroy Light"/>
-        </w:rPr>
-        <w:t>Q8</w:t>
-      </w:r>
-      <w:proofErr w:type="gramStart"/>
-      <w:r>
-        <w:rPr>
-          <w:rFonts w:ascii="Gilroy Light" w:hAnsi="Gilroy Light"/>
-        </w:rPr>
-        <w:t xml:space="preserve">.  </w:t>
-      </w:r>
-      <w:proofErr w:type="gramEnd"/>
+        </w:rPr>
+        <w:t xml:space="preserve">Q8.  </w:t>
+      </w:r>
       <w:r>
         <w:rPr>
           <w:rFonts w:ascii="Gilroy Light" w:hAnsi="Gilroy Light"/>

</xml_diff>